<commit_message>
inserito il mio test case
</commit_message>
<xml_diff>
--- a/TC.docx
+++ b/TC.docx
@@ -113,16 +113,7 @@
               <w:ind w:left="459"/>
             </w:pPr>
             <w:r>
-              <w:t xml:space="preserve">Dato selezionato regione o </w:t>
-            </w:r>
-            <w:r>
-              <w:t>nazionalità [</w:t>
-            </w:r>
-            <w:r>
-              <w:t>PROPERTY_CS_OK</w:t>
-            </w:r>
-            <w:r>
-              <w:t>]</w:t>
+              <w:t>Dato selezionato regione o nazionalità [PROPERTY_CS_OK]</w:t>
             </w:r>
           </w:p>
         </w:tc>
@@ -258,10 +249,7 @@
           </w:tcPr>
           <w:p>
             <w:r>
-              <w:t>TC_S_2.3_</w:t>
-            </w:r>
-            <w:r>
-              <w:t>2</w:t>
+              <w:t>TC_S_2.3_2</w:t>
             </w:r>
           </w:p>
         </w:tc>
@@ -805,13 +793,7 @@
           </w:tcPr>
           <w:p>
             <w:r>
-              <w:t>Correttezza [C</w:t>
-            </w:r>
-            <w:r>
-              <w:t>D</w:t>
-            </w:r>
-            <w:r>
-              <w:t>]</w:t>
+              <w:t>Correttezza [CD]</w:t>
             </w:r>
           </w:p>
         </w:tc>
@@ -828,10 +810,7 @@
               </w:numPr>
             </w:pPr>
             <w:r>
-              <w:t>Data&lt;=DataCorrente</w:t>
-            </w:r>
-            <w:r>
-              <w:t xml:space="preserve"> [errore]</w:t>
+              <w:t>Data&lt;=DataCorrente [errore]</w:t>
             </w:r>
           </w:p>
           <w:p>
@@ -844,16 +823,7 @@
               <w:ind w:left="459"/>
             </w:pPr>
             <w:r>
-              <w:t>Data&gt;=DataCorrente</w:t>
-            </w:r>
-            <w:r>
-              <w:t xml:space="preserve"> [PROPERTY_C</w:t>
-            </w:r>
-            <w:r>
-              <w:t>D</w:t>
-            </w:r>
-            <w:r>
-              <w:t>_OK]</w:t>
+              <w:t>Data&gt;=DataCorrente [PROPERTY_CD_OK]</w:t>
             </w:r>
           </w:p>
         </w:tc>
@@ -957,10 +927,7 @@
           </w:tcPr>
           <w:p>
             <w:r>
-              <w:t>TC_S_2.</w:t>
-            </w:r>
-            <w:r>
-              <w:t>4_1</w:t>
+              <w:t>TC_S_2.4_1</w:t>
             </w:r>
           </w:p>
         </w:tc>
@@ -970,10 +937,7 @@
           </w:tcPr>
           <w:p>
             <w:r>
-              <w:t>CS</w:t>
-            </w:r>
-            <w:r>
-              <w:t>1, CD1</w:t>
+              <w:t>CS1, CD1</w:t>
             </w:r>
           </w:p>
         </w:tc>
@@ -983,10 +947,7 @@
           </w:tcPr>
           <w:p>
             <w:r>
-              <w:t>Errato: Nessun dato inserito</w:t>
-            </w:r>
-            <w:r>
-              <w:t xml:space="preserve"> e Data errata</w:t>
+              <w:t>Errato: Nessun dato inserito e Data errata</w:t>
             </w:r>
           </w:p>
         </w:tc>
@@ -998,10 +959,7 @@
           </w:tcPr>
           <w:p>
             <w:r>
-              <w:t>TC_S_2.</w:t>
-            </w:r>
-            <w:r>
-              <w:t>4_2</w:t>
+              <w:t>TC_S_2.4_2</w:t>
             </w:r>
           </w:p>
         </w:tc>
@@ -1011,10 +969,7 @@
           </w:tcPr>
           <w:p>
             <w:r>
-              <w:t>CS2</w:t>
-            </w:r>
-            <w:r>
-              <w:t>, CD1</w:t>
+              <w:t>CS2, CD1</w:t>
             </w:r>
           </w:p>
         </w:tc>
@@ -1024,13 +979,7 @@
           </w:tcPr>
           <w:p>
             <w:r>
-              <w:t>Errato</w:t>
-            </w:r>
-            <w:r>
-              <w:t>: Dato inserito correttamente</w:t>
-            </w:r>
-            <w:r>
-              <w:t xml:space="preserve"> e Data errata</w:t>
+              <w:t>Errato: Dato inserito correttamente e Data errata</w:t>
             </w:r>
           </w:p>
         </w:tc>
@@ -1161,16 +1110,7 @@
           </w:tcPr>
           <w:p>
             <w:r>
-              <w:t>TC_S_2.</w:t>
-            </w:r>
-            <w:r>
-              <w:t>4</w:t>
-            </w:r>
-            <w:r>
-              <w:t>_</w:t>
-            </w:r>
-            <w:r>
-              <w:t>2</w:t>
+              <w:t>TC_S_2.4_2</w:t>
             </w:r>
           </w:p>
         </w:tc>
@@ -1202,10 +1142,7 @@
           </w:tcPr>
           <w:p>
             <w:r>
-              <w:t>C</w:t>
-            </w:r>
-            <w:r>
-              <w:t>S2, CD1</w:t>
+              <w:t>CS2, CD1</w:t>
             </w:r>
           </w:p>
         </w:tc>
@@ -1244,13 +1181,7 @@
           </w:tcPr>
           <w:p>
             <w:r>
-              <w:t xml:space="preserve">Un utente si trova nella sezione di Monitoraggio e vuole calcolare il monitoraggio </w:t>
-            </w:r>
-            <w:r>
-              <w:t>regionale futuro</w:t>
-            </w:r>
-            <w:r>
-              <w:t>.</w:t>
+              <w:t>Un utente si trova nella sezione di Monitoraggio e vuole calcolare il monitoraggio regionale futuro.</w:t>
             </w:r>
           </w:p>
         </w:tc>
@@ -1299,13 +1230,7 @@
               </w:numPr>
             </w:pPr>
             <w:r>
-              <w:t xml:space="preserve">L’utente sceglie </w:t>
-            </w:r>
-            <w:r>
-              <w:t>i seguenti dati</w:t>
-            </w:r>
-            <w:r>
-              <w:t>:</w:t>
+              <w:t>L’utente sceglie i seguenti dati:</w:t>
             </w:r>
           </w:p>
           <w:p>
@@ -1481,13 +1406,7 @@
           </w:tcPr>
           <w:p>
             <w:r>
-              <w:t xml:space="preserve">L’utente </w:t>
-            </w:r>
-            <w:r>
-              <w:t>non visualizza la percentuale di inquinamento futura</w:t>
-            </w:r>
-            <w:r>
-              <w:t>.</w:t>
+              <w:t>L’utente non visualizza la percentuale di inquinamento futura.</w:t>
             </w:r>
           </w:p>
         </w:tc>
@@ -1852,10 +1771,7 @@
               </w:numPr>
             </w:pPr>
             <w:r>
-              <w:t>Metodo di pagamento assente</w:t>
-            </w:r>
-            <w:r>
-              <w:t xml:space="preserve"> [errore]</w:t>
+              <w:t>Metodo di pagamento assente [errore]</w:t>
             </w:r>
           </w:p>
           <w:p>
@@ -1867,10 +1783,7 @@
               </w:numPr>
             </w:pPr>
             <w:r>
-              <w:t>Metodo di pagamento presente</w:t>
-            </w:r>
-            <w:r>
-              <w:t xml:space="preserve"> [PROPERTY_</w:t>
+              <w:t>Metodo di pagamento presente [PROPERTY_</w:t>
             </w:r>
             <w:r>
               <w:t>PP</w:t>
@@ -1980,19 +1893,7 @@
           </w:tcPr>
           <w:p>
             <w:r>
-              <w:t>TC_</w:t>
-            </w:r>
-            <w:r>
-              <w:t>AA</w:t>
-            </w:r>
-            <w:r>
-              <w:t>_</w:t>
-            </w:r>
-            <w:r>
-              <w:t>3.2</w:t>
-            </w:r>
-            <w:r>
-              <w:t>_1</w:t>
+              <w:t>TC_AA_3.2_1</w:t>
             </w:r>
           </w:p>
         </w:tc>
@@ -2012,10 +1913,7 @@
           </w:tcPr>
           <w:p>
             <w:r>
-              <w:t xml:space="preserve">Errato: </w:t>
-            </w:r>
-            <w:r>
-              <w:t>Accesso negato, credenziali errate</w:t>
+              <w:t>Errato: Accesso negato, credenziali errate</w:t>
             </w:r>
           </w:p>
         </w:tc>
@@ -2027,7 +1925,73 @@
           </w:tcPr>
           <w:p>
             <w:r>
-              <w:t>TC_AA_3.2_</w:t>
+              <w:t>TC_AA_3.2_2</w:t>
+            </w:r>
+          </w:p>
+        </w:tc>
+        <w:tc>
+          <w:tcPr>
+            <w:tcW w:w="2456" w:type="dxa"/>
+          </w:tcPr>
+          <w:p>
+            <w:r>
+              <w:t>C</w:t>
+            </w:r>
+            <w:r>
+              <w:t>E</w:t>
+            </w:r>
+            <w:r>
+              <w:t>2, C</w:t>
+            </w:r>
+            <w:r>
+              <w:t>P</w:t>
+            </w:r>
+            <w:r>
+              <w:t>1</w:t>
+            </w:r>
+          </w:p>
+        </w:tc>
+        <w:tc>
+          <w:tcPr>
+            <w:tcW w:w="3963" w:type="dxa"/>
+          </w:tcPr>
+          <w:p>
+            <w:r>
+              <w:t>Errato</w:t>
+            </w:r>
+            <w:r>
+              <w:t>: Password errata</w:t>
+            </w:r>
+          </w:p>
+        </w:tc>
+      </w:tr>
+      <w:tr>
+        <w:tc>
+          <w:tcPr>
+            <w:tcW w:w="3209" w:type="dxa"/>
+          </w:tcPr>
+          <w:p>
+            <w:r>
+              <w:t>TC_AA_3.2_3</w:t>
+            </w:r>
+          </w:p>
+        </w:tc>
+        <w:tc>
+          <w:tcPr>
+            <w:tcW w:w="2456" w:type="dxa"/>
+          </w:tcPr>
+          <w:p>
+            <w:r>
+              <w:t>C</w:t>
+            </w:r>
+            <w:r>
+              <w:t>E1</w:t>
+            </w:r>
+            <w:r>
+              <w:t>, C</w:t>
+            </w:r>
+            <w:r>
+              <w:t>P</w:t>
             </w:r>
             <w:r>
               <w:t>2</w:t>
@@ -2036,6 +2000,34 @@
         </w:tc>
         <w:tc>
           <w:tcPr>
+            <w:tcW w:w="3963" w:type="dxa"/>
+          </w:tcPr>
+          <w:p>
+            <w:r>
+              <w:t>Errato:</w:t>
+            </w:r>
+            <w:r>
+              <w:t xml:space="preserve"> E-mail errata</w:t>
+            </w:r>
+            <w:r>
+              <w:t xml:space="preserve"> </w:t>
+            </w:r>
+          </w:p>
+        </w:tc>
+      </w:tr>
+      <w:tr>
+        <w:tc>
+          <w:tcPr>
+            <w:tcW w:w="3209" w:type="dxa"/>
+          </w:tcPr>
+          <w:p>
+            <w:r>
+              <w:t>TC_AA_3.2_4</w:t>
+            </w:r>
+          </w:p>
+        </w:tc>
+        <w:tc>
+          <w:tcPr>
             <w:tcW w:w="2456" w:type="dxa"/>
           </w:tcPr>
           <w:p>
@@ -2043,16 +2035,13 @@
               <w:t>C</w:t>
             </w:r>
             <w:r>
-              <w:t>E</w:t>
-            </w:r>
-            <w:r>
-              <w:t>2, C</w:t>
-            </w:r>
-            <w:r>
-              <w:t>P</w:t>
-            </w:r>
-            <w:r>
-              <w:t>1</w:t>
+              <w:t>E2</w:t>
+            </w:r>
+            <w:r>
+              <w:t>, C</w:t>
+            </w:r>
+            <w:r>
+              <w:t>P2, PP1</w:t>
             </w:r>
           </w:p>
         </w:tc>
@@ -2062,10 +2051,7 @@
           </w:tcPr>
           <w:p>
             <w:r>
-              <w:t>Errato</w:t>
-            </w:r>
-            <w:r>
-              <w:t>: Password errata</w:t>
+              <w:t>Errato: Mancato metodo di pagamento</w:t>
             </w:r>
           </w:p>
         </w:tc>
@@ -2077,10 +2063,7 @@
           </w:tcPr>
           <w:p>
             <w:r>
-              <w:t>TC_AA_3.2_</w:t>
-            </w:r>
-            <w:r>
-              <w:t>3</w:t>
+              <w:t>TC_AA_3.2_5</w:t>
             </w:r>
           </w:p>
         </w:tc>
@@ -2090,107 +2073,7 @@
           </w:tcPr>
           <w:p>
             <w:r>
-              <w:t>C</w:t>
-            </w:r>
-            <w:r>
-              <w:t>E1</w:t>
-            </w:r>
-            <w:r>
-              <w:t>, C</w:t>
-            </w:r>
-            <w:r>
-              <w:t>P</w:t>
-            </w:r>
-            <w:r>
-              <w:t>2</w:t>
-            </w:r>
-          </w:p>
-        </w:tc>
-        <w:tc>
-          <w:tcPr>
-            <w:tcW w:w="3963" w:type="dxa"/>
-          </w:tcPr>
-          <w:p>
-            <w:r>
-              <w:t>Errato:</w:t>
-            </w:r>
-            <w:r>
-              <w:t xml:space="preserve"> E-mail errata</w:t>
-            </w:r>
-            <w:r>
-              <w:t xml:space="preserve"> </w:t>
-            </w:r>
-          </w:p>
-        </w:tc>
-      </w:tr>
-      <w:tr>
-        <w:tc>
-          <w:tcPr>
-            <w:tcW w:w="3209" w:type="dxa"/>
-          </w:tcPr>
-          <w:p>
-            <w:r>
-              <w:t>TC_AA_3.2_</w:t>
-            </w:r>
-            <w:r>
-              <w:t>4</w:t>
-            </w:r>
-          </w:p>
-        </w:tc>
-        <w:tc>
-          <w:tcPr>
-            <w:tcW w:w="2456" w:type="dxa"/>
-          </w:tcPr>
-          <w:p>
-            <w:r>
-              <w:t>C</w:t>
-            </w:r>
-            <w:r>
-              <w:t>E2</w:t>
-            </w:r>
-            <w:r>
-              <w:t>, C</w:t>
-            </w:r>
-            <w:r>
-              <w:t>P2, PP1</w:t>
-            </w:r>
-          </w:p>
-        </w:tc>
-        <w:tc>
-          <w:tcPr>
-            <w:tcW w:w="3963" w:type="dxa"/>
-          </w:tcPr>
-          <w:p>
-            <w:r>
-              <w:t>Errato: Mancato metodo di pagamento</w:t>
-            </w:r>
-          </w:p>
-        </w:tc>
-      </w:tr>
-      <w:tr>
-        <w:tc>
-          <w:tcPr>
-            <w:tcW w:w="3209" w:type="dxa"/>
-          </w:tcPr>
-          <w:p>
-            <w:r>
-              <w:t>TC_AA_3.2_</w:t>
-            </w:r>
-            <w:r>
-              <w:t>5</w:t>
-            </w:r>
-          </w:p>
-        </w:tc>
-        <w:tc>
-          <w:tcPr>
-            <w:tcW w:w="2456" w:type="dxa"/>
-          </w:tcPr>
-          <w:p>
-            <w:r>
-              <w:t>CE2, CP2, PP</w:t>
-            </w:r>
-            <w:r>
-              <w:t>2</w:t>
+              <w:t>CE2, CP2, PP2</w:t>
             </w:r>
           </w:p>
         </w:tc>
@@ -2254,10 +2137,7 @@
           </w:tcPr>
           <w:p>
             <w:r>
-              <w:t>TC_</w:t>
-            </w:r>
-            <w:r>
-              <w:t>AA_3.2_5</w:t>
+              <w:t>TC_AA_3.2_5</w:t>
             </w:r>
           </w:p>
         </w:tc>
@@ -2328,10 +2208,7 @@
           </w:tcPr>
           <w:p>
             <w:r>
-              <w:t xml:space="preserve">Un utente </w:t>
-            </w:r>
-            <w:r>
-              <w:t>vuole generare un buono regalo.</w:t>
+              <w:t>Un utente vuole generare un buono regalo.</w:t>
             </w:r>
           </w:p>
         </w:tc>
@@ -2380,10 +2257,7 @@
               </w:numPr>
             </w:pPr>
             <w:r>
-              <w:t>L’utente effettua il login inserendo i seguenti dati</w:t>
-            </w:r>
-            <w:r>
-              <w:t>:</w:t>
+              <w:t>L’utente effettua il login inserendo i seguenti dati:</w:t>
             </w:r>
           </w:p>
           <w:p>
@@ -2685,6 +2559,866 @@
       </w:tr>
     </w:tbl>
     <w:p/>
+    <w:p/>
+    <w:p>
+      <w:r>
+        <w:lastRenderedPageBreak/>
+        <w:t xml:space="preserve">Calcolo CO2 Borrelli Alessandro </w:t>
+      </w:r>
+    </w:p>
+    <w:tbl>
+      <w:tblPr>
+        <w:tblStyle w:val="Grigliatabella"/>
+        <w:tblW w:w="0" w:type="auto"/>
+        <w:tblLook w:val="04A0" w:firstRow="1" w:lastRow="0" w:firstColumn="1" w:lastColumn="0" w:noHBand="0" w:noVBand="1"/>
+      </w:tblPr>
+      <w:tblGrid>
+        <w:gridCol w:w="4814"/>
+        <w:gridCol w:w="4814"/>
+      </w:tblGrid>
+      <w:tr>
+        <w:tc>
+          <w:tcPr>
+            <w:tcW w:w="9628" w:type="dxa"/>
+            <w:gridSpan w:val="2"/>
+            <w:shd w:val="clear" w:color="auto" w:fill="00B050"/>
+          </w:tcPr>
+          <w:p>
+            <w:pPr>
+              <w:rPr>
+                <w:b/>
+                <w:bCs/>
+              </w:rPr>
+            </w:pPr>
+            <w:r>
+              <w:rPr>
+                <w:b/>
+                <w:bCs/>
+                <w:color w:val="FFFFFF" w:themeColor="background1"/>
+              </w:rPr>
+              <w:t xml:space="preserve">Parametro: </w:t>
+            </w:r>
+            <w:r>
+              <w:rPr>
+                <w:b/>
+                <w:bCs/>
+                <w:color w:val="FFFFFF" w:themeColor="background1"/>
+              </w:rPr>
+              <w:t>Trasporto</w:t>
+            </w:r>
+          </w:p>
+        </w:tc>
+      </w:tr>
+      <w:tr>
+        <w:tc>
+          <w:tcPr>
+            <w:tcW w:w="4814" w:type="dxa"/>
+          </w:tcPr>
+          <w:p>
+            <w:r>
+              <w:t xml:space="preserve">Nome categoria </w:t>
+            </w:r>
+          </w:p>
+        </w:tc>
+        <w:tc>
+          <w:tcPr>
+            <w:tcW w:w="4814" w:type="dxa"/>
+          </w:tcPr>
+          <w:p>
+            <w:r>
+              <w:t xml:space="preserve">Scelta </w:t>
+            </w:r>
+            <w:r>
+              <w:t>per la categoria</w:t>
+            </w:r>
+          </w:p>
+        </w:tc>
+      </w:tr>
+      <w:tr>
+        <w:trPr>
+          <w:trHeight w:val="964"/>
+        </w:trPr>
+        <w:tc>
+          <w:tcPr>
+            <w:tcW w:w="4814" w:type="dxa"/>
+          </w:tcPr>
+          <w:p>
+            <w:r>
+              <w:t>Presenza [PT]</w:t>
+            </w:r>
+          </w:p>
+        </w:tc>
+        <w:tc>
+          <w:tcPr>
+            <w:tcW w:w="4814" w:type="dxa"/>
+          </w:tcPr>
+          <w:p>
+            <w:pPr>
+              <w:pStyle w:val="Paragrafoelenco"/>
+              <w:numPr>
+                <w:ilvl w:val="0"/>
+                <w:numId w:val="10"/>
+              </w:numPr>
+            </w:pPr>
+            <w:r>
+              <w:t xml:space="preserve">Mezzo di trasporto non selezionato </w:t>
+            </w:r>
+            <w:r>
+              <w:t xml:space="preserve"> [errore]</w:t>
+            </w:r>
+          </w:p>
+          <w:p>
+            <w:pPr>
+              <w:pStyle w:val="Paragrafoelenco"/>
+              <w:numPr>
+                <w:ilvl w:val="0"/>
+                <w:numId w:val="10"/>
+              </w:numPr>
+            </w:pPr>
+            <w:r>
+              <w:t>Mezzo di trasporto inserito correttamente</w:t>
+            </w:r>
+            <w:r>
+              <w:t xml:space="preserve"> [PROPERTY_</w:t>
+            </w:r>
+            <w:r>
+              <w:t>PT</w:t>
+            </w:r>
+            <w:r>
+              <w:t>_OK]</w:t>
+            </w:r>
+          </w:p>
+        </w:tc>
+      </w:tr>
+      <w:tr>
+        <w:tc>
+          <w:tcPr>
+            <w:tcW w:w="9628" w:type="dxa"/>
+            <w:gridSpan w:val="2"/>
+            <w:shd w:val="clear" w:color="auto" w:fill="00B050"/>
+          </w:tcPr>
+          <w:p>
+            <w:pPr>
+              <w:rPr>
+                <w:b/>
+                <w:bCs/>
+              </w:rPr>
+            </w:pPr>
+            <w:r>
+              <w:rPr>
+                <w:b/>
+                <w:bCs/>
+                <w:color w:val="FFFFFF" w:themeColor="background1"/>
+              </w:rPr>
+              <w:t xml:space="preserve">Parametro: </w:t>
+            </w:r>
+            <w:r>
+              <w:rPr>
+                <w:b/>
+                <w:bCs/>
+                <w:color w:val="FFFFFF" w:themeColor="background1"/>
+              </w:rPr>
+              <w:t>Kilometri</w:t>
+            </w:r>
+          </w:p>
+        </w:tc>
+      </w:tr>
+      <w:tr>
+        <w:tc>
+          <w:tcPr>
+            <w:tcW w:w="4814" w:type="dxa"/>
+          </w:tcPr>
+          <w:p>
+            <w:r>
+              <w:t>Nome categoria</w:t>
+            </w:r>
+          </w:p>
+        </w:tc>
+        <w:tc>
+          <w:tcPr>
+            <w:tcW w:w="4814" w:type="dxa"/>
+          </w:tcPr>
+          <w:p>
+            <w:r>
+              <w:t>Scelta per la categoria</w:t>
+            </w:r>
+          </w:p>
+        </w:tc>
+      </w:tr>
+      <w:tr>
+        <w:trPr>
+          <w:trHeight w:val="964"/>
+        </w:trPr>
+        <w:tc>
+          <w:tcPr>
+            <w:tcW w:w="4814" w:type="dxa"/>
+          </w:tcPr>
+          <w:p>
+            <w:r>
+              <w:t>Correttezza [C</w:t>
+            </w:r>
+            <w:r>
+              <w:t>K</w:t>
+            </w:r>
+            <w:r>
+              <w:t>]</w:t>
+            </w:r>
+          </w:p>
+        </w:tc>
+        <w:tc>
+          <w:tcPr>
+            <w:tcW w:w="4814" w:type="dxa"/>
+          </w:tcPr>
+          <w:p>
+            <w:pPr>
+              <w:pStyle w:val="Paragrafoelenco"/>
+              <w:numPr>
+                <w:ilvl w:val="0"/>
+                <w:numId w:val="11"/>
+              </w:numPr>
+            </w:pPr>
+            <w:r>
+              <w:t xml:space="preserve">Kilometri &lt;=0 </w:t>
+            </w:r>
+            <w:r>
+              <w:t xml:space="preserve"> [errore]</w:t>
+            </w:r>
+          </w:p>
+          <w:p>
+            <w:pPr>
+              <w:pStyle w:val="Paragrafoelenco"/>
+              <w:numPr>
+                <w:ilvl w:val="0"/>
+                <w:numId w:val="11"/>
+              </w:numPr>
+            </w:pPr>
+            <w:r>
+              <w:t>Kilometri &gt;= 0</w:t>
+            </w:r>
+            <w:r>
+              <w:t xml:space="preserve"> [PROPERTY_C</w:t>
+            </w:r>
+            <w:r>
+              <w:t>K</w:t>
+            </w:r>
+            <w:r>
+              <w:t>_OK]</w:t>
+            </w:r>
+          </w:p>
+        </w:tc>
+      </w:tr>
+    </w:tbl>
+    <w:p/>
+    <w:p/>
+    <w:tbl>
+      <w:tblPr>
+        <w:tblStyle w:val="Grigliatabella"/>
+        <w:tblW w:w="0" w:type="auto"/>
+        <w:tblLook w:val="04A0" w:firstRow="1" w:lastRow="0" w:firstColumn="1" w:lastColumn="0" w:noHBand="0" w:noVBand="1"/>
+      </w:tblPr>
+      <w:tblGrid>
+        <w:gridCol w:w="3209"/>
+        <w:gridCol w:w="2456"/>
+        <w:gridCol w:w="3963"/>
+      </w:tblGrid>
+      <w:tr>
+        <w:tc>
+          <w:tcPr>
+            <w:tcW w:w="3209" w:type="dxa"/>
+            <w:shd w:val="clear" w:color="auto" w:fill="00B050"/>
+          </w:tcPr>
+          <w:p>
+            <w:pPr>
+              <w:jc w:val="center"/>
+              <w:rPr>
+                <w:b/>
+                <w:bCs/>
+                <w:color w:val="FFFFFF" w:themeColor="background1"/>
+              </w:rPr>
+            </w:pPr>
+            <w:r>
+              <w:rPr>
+                <w:b/>
+                <w:bCs/>
+                <w:color w:val="FFFFFF" w:themeColor="background1"/>
+              </w:rPr>
+              <w:t>Test Case ID</w:t>
+            </w:r>
+          </w:p>
+        </w:tc>
+        <w:tc>
+          <w:tcPr>
+            <w:tcW w:w="2456" w:type="dxa"/>
+            <w:shd w:val="clear" w:color="auto" w:fill="00B050"/>
+          </w:tcPr>
+          <w:p>
+            <w:pPr>
+              <w:jc w:val="center"/>
+              <w:rPr>
+                <w:b/>
+                <w:bCs/>
+                <w:color w:val="FFFFFF" w:themeColor="background1"/>
+              </w:rPr>
+            </w:pPr>
+            <w:r>
+              <w:rPr>
+                <w:b/>
+                <w:bCs/>
+                <w:color w:val="FFFFFF" w:themeColor="background1"/>
+              </w:rPr>
+              <w:t>Test frame</w:t>
+            </w:r>
+          </w:p>
+        </w:tc>
+        <w:tc>
+          <w:tcPr>
+            <w:tcW w:w="3963" w:type="dxa"/>
+            <w:shd w:val="clear" w:color="auto" w:fill="00B050"/>
+          </w:tcPr>
+          <w:p>
+            <w:pPr>
+              <w:jc w:val="center"/>
+              <w:rPr>
+                <w:b/>
+                <w:bCs/>
+                <w:color w:val="FFFFFF" w:themeColor="background1"/>
+              </w:rPr>
+            </w:pPr>
+            <w:r>
+              <w:rPr>
+                <w:b/>
+                <w:bCs/>
+                <w:color w:val="FFFFFF" w:themeColor="background1"/>
+              </w:rPr>
+              <w:t>Esito</w:t>
+            </w:r>
+          </w:p>
+        </w:tc>
+      </w:tr>
+      <w:tr>
+        <w:tc>
+          <w:tcPr>
+            <w:tcW w:w="3209" w:type="dxa"/>
+          </w:tcPr>
+          <w:p>
+            <w:r>
+              <w:t>TC_</w:t>
+            </w:r>
+            <w:r>
+              <w:t>S</w:t>
+            </w:r>
+            <w:r>
+              <w:t>_2</w:t>
+            </w:r>
+            <w:r>
+              <w:t>.</w:t>
+            </w:r>
+            <w:r>
+              <w:t>1</w:t>
+            </w:r>
+            <w:r>
+              <w:t>_1</w:t>
+            </w:r>
+          </w:p>
+        </w:tc>
+        <w:tc>
+          <w:tcPr>
+            <w:tcW w:w="2456" w:type="dxa"/>
+          </w:tcPr>
+          <w:p>
+            <w:r>
+              <w:t>PT</w:t>
+            </w:r>
+            <w:r>
+              <w:t>1</w:t>
+            </w:r>
+          </w:p>
+        </w:tc>
+        <w:tc>
+          <w:tcPr>
+            <w:tcW w:w="3963" w:type="dxa"/>
+          </w:tcPr>
+          <w:p>
+            <w:r>
+              <w:t>Errato</w:t>
+            </w:r>
+            <w:r>
+              <w:t>: Selezione errata</w:t>
+            </w:r>
+          </w:p>
+        </w:tc>
+      </w:tr>
+      <w:tr>
+        <w:tc>
+          <w:tcPr>
+            <w:tcW w:w="3209" w:type="dxa"/>
+          </w:tcPr>
+          <w:p>
+            <w:r>
+              <w:t>TC_S_2.1_</w:t>
+            </w:r>
+            <w:r>
+              <w:t>2</w:t>
+            </w:r>
+          </w:p>
+        </w:tc>
+        <w:tc>
+          <w:tcPr>
+            <w:tcW w:w="2456" w:type="dxa"/>
+          </w:tcPr>
+          <w:p>
+            <w:r>
+              <w:t>PT2</w:t>
+            </w:r>
+            <w:r>
+              <w:t>, C</w:t>
+            </w:r>
+            <w:r>
+              <w:t>K</w:t>
+            </w:r>
+            <w:r>
+              <w:t>1</w:t>
+            </w:r>
+          </w:p>
+        </w:tc>
+        <w:tc>
+          <w:tcPr>
+            <w:tcW w:w="3963" w:type="dxa"/>
+          </w:tcPr>
+          <w:p>
+            <w:r>
+              <w:t xml:space="preserve">Errato: </w:t>
+            </w:r>
+            <w:r>
+              <w:t>Kilometri non corretti</w:t>
+            </w:r>
+          </w:p>
+        </w:tc>
+      </w:tr>
+      <w:tr>
+        <w:tc>
+          <w:tcPr>
+            <w:tcW w:w="3209" w:type="dxa"/>
+          </w:tcPr>
+          <w:p>
+            <w:r>
+              <w:t>TC_S_2.1_</w:t>
+            </w:r>
+            <w:r>
+              <w:t>3</w:t>
+            </w:r>
+          </w:p>
+        </w:tc>
+        <w:tc>
+          <w:tcPr>
+            <w:tcW w:w="2456" w:type="dxa"/>
+          </w:tcPr>
+          <w:p>
+            <w:r>
+              <w:t>PT2</w:t>
+            </w:r>
+            <w:r>
+              <w:t>, C</w:t>
+            </w:r>
+            <w:r>
+              <w:t>K2</w:t>
+            </w:r>
+          </w:p>
+        </w:tc>
+        <w:tc>
+          <w:tcPr>
+            <w:tcW w:w="3963" w:type="dxa"/>
+          </w:tcPr>
+          <w:p>
+            <w:r>
+              <w:t>Corretto: Calcolo CO2 effetuato</w:t>
+            </w:r>
+            <w:r>
+              <w:t xml:space="preserve"> </w:t>
+            </w:r>
+          </w:p>
+        </w:tc>
+      </w:tr>
+    </w:tbl>
+    <w:p/>
+    <w:p/>
+    <w:tbl>
+      <w:tblPr>
+        <w:tblStyle w:val="Grigliatabella"/>
+        <w:tblW w:w="0" w:type="auto"/>
+        <w:tblLook w:val="04A0" w:firstRow="1" w:lastRow="0" w:firstColumn="1" w:lastColumn="0" w:noHBand="0" w:noVBand="1"/>
+      </w:tblPr>
+      <w:tblGrid>
+        <w:gridCol w:w="2407"/>
+        <w:gridCol w:w="2407"/>
+        <w:gridCol w:w="2407"/>
+        <w:gridCol w:w="2407"/>
+      </w:tblGrid>
+      <w:tr>
+        <w:tc>
+          <w:tcPr>
+            <w:tcW w:w="2407" w:type="dxa"/>
+            <w:shd w:val="clear" w:color="auto" w:fill="00B050"/>
+          </w:tcPr>
+          <w:p>
+            <w:pPr>
+              <w:rPr>
+                <w:b/>
+                <w:bCs/>
+                <w:color w:val="FFFFFF" w:themeColor="background1"/>
+              </w:rPr>
+            </w:pPr>
+            <w:r>
+              <w:rPr>
+                <w:b/>
+                <w:bCs/>
+                <w:color w:val="FFFFFF" w:themeColor="background1"/>
+              </w:rPr>
+              <w:t>Test case ID</w:t>
+            </w:r>
+          </w:p>
+        </w:tc>
+        <w:tc>
+          <w:tcPr>
+            <w:tcW w:w="2407" w:type="dxa"/>
+          </w:tcPr>
+          <w:p>
+            <w:r>
+              <w:t>TC_AA_</w:t>
+            </w:r>
+            <w:r>
+              <w:t>2</w:t>
+            </w:r>
+            <w:r>
+              <w:t>.</w:t>
+            </w:r>
+            <w:r>
+              <w:t>1</w:t>
+            </w:r>
+            <w:r>
+              <w:t>_</w:t>
+            </w:r>
+            <w:r>
+              <w:t>3</w:t>
+            </w:r>
+          </w:p>
+        </w:tc>
+        <w:tc>
+          <w:tcPr>
+            <w:tcW w:w="2407" w:type="dxa"/>
+            <w:shd w:val="clear" w:color="auto" w:fill="00B050"/>
+          </w:tcPr>
+          <w:p>
+            <w:pPr>
+              <w:rPr>
+                <w:b/>
+                <w:bCs/>
+              </w:rPr>
+            </w:pPr>
+            <w:r>
+              <w:rPr>
+                <w:b/>
+                <w:bCs/>
+                <w:color w:val="FFFFFF" w:themeColor="background1"/>
+              </w:rPr>
+              <w:t>Test frame</w:t>
+            </w:r>
+          </w:p>
+        </w:tc>
+        <w:tc>
+          <w:tcPr>
+            <w:tcW w:w="2407" w:type="dxa"/>
+          </w:tcPr>
+          <w:p>
+            <w:r>
+              <w:t>PT</w:t>
+            </w:r>
+            <w:r>
+              <w:t>2, C</w:t>
+            </w:r>
+            <w:r>
+              <w:t>K</w:t>
+            </w:r>
+            <w:r>
+              <w:t>2</w:t>
+            </w:r>
+          </w:p>
+        </w:tc>
+      </w:tr>
+      <w:tr>
+        <w:tc>
+          <w:tcPr>
+            <w:tcW w:w="9628" w:type="dxa"/>
+            <w:gridSpan w:val="4"/>
+            <w:shd w:val="clear" w:color="auto" w:fill="00B050"/>
+          </w:tcPr>
+          <w:p>
+            <w:pPr>
+              <w:jc w:val="center"/>
+              <w:rPr>
+                <w:b/>
+                <w:bCs/>
+              </w:rPr>
+            </w:pPr>
+            <w:r>
+              <w:rPr>
+                <w:b/>
+                <w:bCs/>
+                <w:color w:val="FFFFFF" w:themeColor="background1"/>
+              </w:rPr>
+              <w:t>Pre-condizione</w:t>
+            </w:r>
+          </w:p>
+        </w:tc>
+      </w:tr>
+      <w:tr>
+        <w:tc>
+          <w:tcPr>
+            <w:tcW w:w="9628" w:type="dxa"/>
+            <w:gridSpan w:val="4"/>
+          </w:tcPr>
+          <w:p>
+            <w:r>
+              <w:t xml:space="preserve">Un utente vuole </w:t>
+            </w:r>
+            <w:r>
+              <w:t>calcolare la CO2 causata nel’arco della giornata</w:t>
+            </w:r>
+            <w:r>
+              <w:t>.</w:t>
+            </w:r>
+          </w:p>
+        </w:tc>
+      </w:tr>
+      <w:tr>
+        <w:tc>
+          <w:tcPr>
+            <w:tcW w:w="9628" w:type="dxa"/>
+            <w:gridSpan w:val="4"/>
+            <w:shd w:val="clear" w:color="auto" w:fill="00B050"/>
+          </w:tcPr>
+          <w:p>
+            <w:pPr>
+              <w:jc w:val="center"/>
+              <w:rPr>
+                <w:b/>
+                <w:bCs/>
+              </w:rPr>
+            </w:pPr>
+            <w:r>
+              <w:rPr>
+                <w:b/>
+                <w:bCs/>
+                <w:color w:val="FFFFFF" w:themeColor="background1"/>
+              </w:rPr>
+              <w:t>Flusso di eventi</w:t>
+            </w:r>
+          </w:p>
+        </w:tc>
+      </w:tr>
+      <w:tr>
+        <w:trPr>
+          <w:trHeight w:val="2957"/>
+        </w:trPr>
+        <w:tc>
+          <w:tcPr>
+            <w:tcW w:w="9628" w:type="dxa"/>
+            <w:gridSpan w:val="4"/>
+          </w:tcPr>
+          <w:p>
+            <w:pPr>
+              <w:pStyle w:val="Paragrafoelenco"/>
+              <w:numPr>
+                <w:ilvl w:val="0"/>
+                <w:numId w:val="12"/>
+              </w:numPr>
+            </w:pPr>
+            <w:r>
+              <w:t xml:space="preserve">L’utente </w:t>
+            </w:r>
+            <w:r>
+              <w:t>inserisce i dati per il calcolo della CO2:</w:t>
+            </w:r>
+          </w:p>
+          <w:p>
+            <w:pPr>
+              <w:pStyle w:val="Paragrafoelenco"/>
+              <w:ind w:left="455"/>
+            </w:pPr>
+          </w:p>
+          <w:tbl>
+            <w:tblPr>
+              <w:tblStyle w:val="Grigliatabella"/>
+              <w:tblW w:w="0" w:type="auto"/>
+              <w:tblInd w:w="455" w:type="dxa"/>
+              <w:tblLook w:val="04A0" w:firstRow="1" w:lastRow="0" w:firstColumn="1" w:lastColumn="0" w:noHBand="0" w:noVBand="1"/>
+            </w:tblPr>
+            <w:tblGrid>
+              <w:gridCol w:w="4482"/>
+              <w:gridCol w:w="4465"/>
+            </w:tblGrid>
+            <w:tr>
+              <w:tc>
+                <w:tcPr>
+                  <w:tcW w:w="4701" w:type="dxa"/>
+                  <w:shd w:val="clear" w:color="auto" w:fill="00B050"/>
+                </w:tcPr>
+                <w:p>
+                  <w:pPr>
+                    <w:pStyle w:val="Paragrafoelenco"/>
+                    <w:ind w:left="0"/>
+                    <w:rPr>
+                      <w:b/>
+                      <w:bCs/>
+                      <w:color w:val="FFFFFF" w:themeColor="background1"/>
+                    </w:rPr>
+                  </w:pPr>
+                  <w:r>
+                    <w:rPr>
+                      <w:b/>
+                      <w:bCs/>
+                      <w:color w:val="FFFFFF" w:themeColor="background1"/>
+                    </w:rPr>
+                    <w:t>Input</w:t>
+                  </w:r>
+                </w:p>
+              </w:tc>
+              <w:tc>
+                <w:tcPr>
+                  <w:tcW w:w="4701" w:type="dxa"/>
+                  <w:shd w:val="clear" w:color="auto" w:fill="00B050"/>
+                </w:tcPr>
+                <w:p>
+                  <w:pPr>
+                    <w:pStyle w:val="Paragrafoelenco"/>
+                    <w:ind w:left="0"/>
+                    <w:rPr>
+                      <w:b/>
+                      <w:bCs/>
+                      <w:color w:val="FFFFFF" w:themeColor="background1"/>
+                    </w:rPr>
+                  </w:pPr>
+                  <w:r>
+                    <w:rPr>
+                      <w:b/>
+                      <w:bCs/>
+                      <w:color w:val="FFFFFF" w:themeColor="background1"/>
+                    </w:rPr>
+                    <w:t>Valore</w:t>
+                  </w:r>
+                </w:p>
+              </w:tc>
+            </w:tr>
+            <w:tr>
+              <w:tc>
+                <w:tcPr>
+                  <w:tcW w:w="4701" w:type="dxa"/>
+                </w:tcPr>
+                <w:p>
+                  <w:pPr>
+                    <w:pStyle w:val="Paragrafoelenco"/>
+                    <w:ind w:left="0"/>
+                  </w:pPr>
+                  <w:r>
+                    <w:t>Trasporto</w:t>
+                  </w:r>
+                </w:p>
+              </w:tc>
+              <w:tc>
+                <w:tcPr>
+                  <w:tcW w:w="4701" w:type="dxa"/>
+                </w:tcPr>
+                <w:p>
+                  <w:pPr>
+                    <w:pStyle w:val="Paragrafoelenco"/>
+                    <w:ind w:left="0"/>
+                  </w:pPr>
+                  <w:r>
+                    <w:t xml:space="preserve">Moto </w:t>
+                  </w:r>
+                </w:p>
+              </w:tc>
+            </w:tr>
+            <w:tr>
+              <w:tc>
+                <w:tcPr>
+                  <w:tcW w:w="4701" w:type="dxa"/>
+                </w:tcPr>
+                <w:p>
+                  <w:pPr>
+                    <w:pStyle w:val="Paragrafoelenco"/>
+                    <w:ind w:left="0"/>
+                  </w:pPr>
+                  <w:r>
+                    <w:t>Kilometri</w:t>
+                  </w:r>
+                </w:p>
+              </w:tc>
+              <w:tc>
+                <w:tcPr>
+                  <w:tcW w:w="4701" w:type="dxa"/>
+                </w:tcPr>
+                <w:p>
+                  <w:pPr>
+                    <w:pStyle w:val="Paragrafoelenco"/>
+                    <w:ind w:left="0"/>
+                  </w:pPr>
+                  <w:r>
+                    <w:t>20 km</w:t>
+                  </w:r>
+                </w:p>
+              </w:tc>
+            </w:tr>
+          </w:tbl>
+          <w:p/>
+          <w:p/>
+        </w:tc>
+      </w:tr>
+      <w:tr>
+        <w:tc>
+          <w:tcPr>
+            <w:tcW w:w="9628" w:type="dxa"/>
+            <w:gridSpan w:val="4"/>
+            <w:shd w:val="clear" w:color="auto" w:fill="00B050"/>
+          </w:tcPr>
+          <w:p>
+            <w:pPr>
+              <w:jc w:val="center"/>
+              <w:rPr>
+                <w:b/>
+                <w:bCs/>
+                <w:color w:val="FFFFFF" w:themeColor="background1"/>
+              </w:rPr>
+            </w:pPr>
+            <w:r>
+              <w:rPr>
+                <w:b/>
+                <w:bCs/>
+                <w:color w:val="FFFFFF" w:themeColor="background1"/>
+              </w:rPr>
+              <w:t>Oracolo</w:t>
+            </w:r>
+          </w:p>
+        </w:tc>
+      </w:tr>
+      <w:tr>
+        <w:tc>
+          <w:tcPr>
+            <w:tcW w:w="9628" w:type="dxa"/>
+            <w:gridSpan w:val="4"/>
+          </w:tcPr>
+          <w:p>
+            <w:r>
+              <w:t xml:space="preserve">L’utente visualizza </w:t>
+            </w:r>
+            <w:r>
+              <w:t>la CO2 causata.</w:t>
+            </w:r>
+          </w:p>
+        </w:tc>
+      </w:tr>
+    </w:tbl>
+    <w:p/>
     <w:sectPr>
       <w:pgSz w:w="11906" w:h="16838"/>
       <w:pgMar w:top="1417" w:right="1134" w:bottom="1134" w:left="1134" w:header="708" w:footer="708" w:gutter="0"/>
@@ -2784,6 +3518,95 @@
     </w:lvl>
   </w:abstractNum>
   <w:abstractNum w:abstractNumId="1" w15:restartNumberingAfterBreak="0">
+    <w:nsid w:val="2A1823B9"/>
+    <w:multiLevelType w:val="hybridMultilevel"/>
+    <w:tmpl w:val="2D56BE3C"/>
+    <w:lvl w:ilvl="0" w:tplc="0410000F">
+      <w:start w:val="1"/>
+      <w:numFmt w:val="decimal"/>
+      <w:lvlText w:val="%1."/>
+      <w:lvlJc w:val="left"/>
+      <w:pPr>
+        <w:ind w:left="720" w:hanging="360"/>
+      </w:pPr>
+      <w:rPr>
+        <w:rFonts w:hint="default"/>
+      </w:rPr>
+    </w:lvl>
+    <w:lvl w:ilvl="1" w:tplc="04100019" w:tentative="1">
+      <w:start w:val="1"/>
+      <w:numFmt w:val="lowerLetter"/>
+      <w:lvlText w:val="%2."/>
+      <w:lvlJc w:val="left"/>
+      <w:pPr>
+        <w:ind w:left="1440" w:hanging="360"/>
+      </w:pPr>
+    </w:lvl>
+    <w:lvl w:ilvl="2" w:tplc="0410001B" w:tentative="1">
+      <w:start w:val="1"/>
+      <w:numFmt w:val="lowerRoman"/>
+      <w:lvlText w:val="%3."/>
+      <w:lvlJc w:val="right"/>
+      <w:pPr>
+        <w:ind w:left="2160" w:hanging="180"/>
+      </w:pPr>
+    </w:lvl>
+    <w:lvl w:ilvl="3" w:tplc="0410000F" w:tentative="1">
+      <w:start w:val="1"/>
+      <w:numFmt w:val="decimal"/>
+      <w:lvlText w:val="%4."/>
+      <w:lvlJc w:val="left"/>
+      <w:pPr>
+        <w:ind w:left="2880" w:hanging="360"/>
+      </w:pPr>
+    </w:lvl>
+    <w:lvl w:ilvl="4" w:tplc="04100019" w:tentative="1">
+      <w:start w:val="1"/>
+      <w:numFmt w:val="lowerLetter"/>
+      <w:lvlText w:val="%5."/>
+      <w:lvlJc w:val="left"/>
+      <w:pPr>
+        <w:ind w:left="3600" w:hanging="360"/>
+      </w:pPr>
+    </w:lvl>
+    <w:lvl w:ilvl="5" w:tplc="0410001B" w:tentative="1">
+      <w:start w:val="1"/>
+      <w:numFmt w:val="lowerRoman"/>
+      <w:lvlText w:val="%6."/>
+      <w:lvlJc w:val="right"/>
+      <w:pPr>
+        <w:ind w:left="4320" w:hanging="180"/>
+      </w:pPr>
+    </w:lvl>
+    <w:lvl w:ilvl="6" w:tplc="0410000F" w:tentative="1">
+      <w:start w:val="1"/>
+      <w:numFmt w:val="decimal"/>
+      <w:lvlText w:val="%7."/>
+      <w:lvlJc w:val="left"/>
+      <w:pPr>
+        <w:ind w:left="5040" w:hanging="360"/>
+      </w:pPr>
+    </w:lvl>
+    <w:lvl w:ilvl="7" w:tplc="04100019" w:tentative="1">
+      <w:start w:val="1"/>
+      <w:numFmt w:val="lowerLetter"/>
+      <w:lvlText w:val="%8."/>
+      <w:lvlJc w:val="left"/>
+      <w:pPr>
+        <w:ind w:left="5760" w:hanging="360"/>
+      </w:pPr>
+    </w:lvl>
+    <w:lvl w:ilvl="8" w:tplc="0410001B" w:tentative="1">
+      <w:start w:val="1"/>
+      <w:numFmt w:val="lowerRoman"/>
+      <w:lvlText w:val="%9."/>
+      <w:lvlJc w:val="right"/>
+      <w:pPr>
+        <w:ind w:left="6480" w:hanging="180"/>
+      </w:pPr>
+    </w:lvl>
+  </w:abstractNum>
+  <w:abstractNum w:abstractNumId="2" w15:restartNumberingAfterBreak="0">
     <w:nsid w:val="38600037"/>
     <w:multiLevelType w:val="hybridMultilevel"/>
     <w:tmpl w:val="AD867EB6"/>
@@ -2869,7 +3692,7 @@
       </w:pPr>
     </w:lvl>
   </w:abstractNum>
-  <w:abstractNum w:abstractNumId="2" w15:restartNumberingAfterBreak="0">
+  <w:abstractNum w:abstractNumId="3" w15:restartNumberingAfterBreak="0">
     <w:nsid w:val="4030331C"/>
     <w:multiLevelType w:val="hybridMultilevel"/>
     <w:tmpl w:val="373A1EB0"/>
@@ -2955,7 +3778,7 @@
       </w:pPr>
     </w:lvl>
   </w:abstractNum>
-  <w:abstractNum w:abstractNumId="3" w15:restartNumberingAfterBreak="0">
+  <w:abstractNum w:abstractNumId="4" w15:restartNumberingAfterBreak="0">
     <w:nsid w:val="41AF248E"/>
     <w:multiLevelType w:val="hybridMultilevel"/>
     <w:tmpl w:val="AD867EB6"/>
@@ -3041,7 +3864,7 @@
       </w:pPr>
     </w:lvl>
   </w:abstractNum>
-  <w:abstractNum w:abstractNumId="4" w15:restartNumberingAfterBreak="0">
+  <w:abstractNum w:abstractNumId="5" w15:restartNumberingAfterBreak="0">
     <w:nsid w:val="4AD80336"/>
     <w:multiLevelType w:val="hybridMultilevel"/>
     <w:tmpl w:val="AD867EB6"/>
@@ -3127,7 +3950,96 @@
       </w:pPr>
     </w:lvl>
   </w:abstractNum>
-  <w:abstractNum w:abstractNumId="5" w15:restartNumberingAfterBreak="0">
+  <w:abstractNum w:abstractNumId="6" w15:restartNumberingAfterBreak="0">
+    <w:nsid w:val="559C7A72"/>
+    <w:multiLevelType w:val="hybridMultilevel"/>
+    <w:tmpl w:val="A06C00FA"/>
+    <w:lvl w:ilvl="0" w:tplc="0410000F">
+      <w:start w:val="1"/>
+      <w:numFmt w:val="decimal"/>
+      <w:lvlText w:val="%1."/>
+      <w:lvlJc w:val="left"/>
+      <w:pPr>
+        <w:ind w:left="720" w:hanging="360"/>
+      </w:pPr>
+      <w:rPr>
+        <w:rFonts w:hint="default"/>
+      </w:rPr>
+    </w:lvl>
+    <w:lvl w:ilvl="1" w:tplc="04100019" w:tentative="1">
+      <w:start w:val="1"/>
+      <w:numFmt w:val="lowerLetter"/>
+      <w:lvlText w:val="%2."/>
+      <w:lvlJc w:val="left"/>
+      <w:pPr>
+        <w:ind w:left="1440" w:hanging="360"/>
+      </w:pPr>
+    </w:lvl>
+    <w:lvl w:ilvl="2" w:tplc="0410001B" w:tentative="1">
+      <w:start w:val="1"/>
+      <w:numFmt w:val="lowerRoman"/>
+      <w:lvlText w:val="%3."/>
+      <w:lvlJc w:val="right"/>
+      <w:pPr>
+        <w:ind w:left="2160" w:hanging="180"/>
+      </w:pPr>
+    </w:lvl>
+    <w:lvl w:ilvl="3" w:tplc="0410000F" w:tentative="1">
+      <w:start w:val="1"/>
+      <w:numFmt w:val="decimal"/>
+      <w:lvlText w:val="%4."/>
+      <w:lvlJc w:val="left"/>
+      <w:pPr>
+        <w:ind w:left="2880" w:hanging="360"/>
+      </w:pPr>
+    </w:lvl>
+    <w:lvl w:ilvl="4" w:tplc="04100019" w:tentative="1">
+      <w:start w:val="1"/>
+      <w:numFmt w:val="lowerLetter"/>
+      <w:lvlText w:val="%5."/>
+      <w:lvlJc w:val="left"/>
+      <w:pPr>
+        <w:ind w:left="3600" w:hanging="360"/>
+      </w:pPr>
+    </w:lvl>
+    <w:lvl w:ilvl="5" w:tplc="0410001B" w:tentative="1">
+      <w:start w:val="1"/>
+      <w:numFmt w:val="lowerRoman"/>
+      <w:lvlText w:val="%6."/>
+      <w:lvlJc w:val="right"/>
+      <w:pPr>
+        <w:ind w:left="4320" w:hanging="180"/>
+      </w:pPr>
+    </w:lvl>
+    <w:lvl w:ilvl="6" w:tplc="0410000F" w:tentative="1">
+      <w:start w:val="1"/>
+      <w:numFmt w:val="decimal"/>
+      <w:lvlText w:val="%7."/>
+      <w:lvlJc w:val="left"/>
+      <w:pPr>
+        <w:ind w:left="5040" w:hanging="360"/>
+      </w:pPr>
+    </w:lvl>
+    <w:lvl w:ilvl="7" w:tplc="04100019" w:tentative="1">
+      <w:start w:val="1"/>
+      <w:numFmt w:val="lowerLetter"/>
+      <w:lvlText w:val="%8."/>
+      <w:lvlJc w:val="left"/>
+      <w:pPr>
+        <w:ind w:left="5760" w:hanging="360"/>
+      </w:pPr>
+    </w:lvl>
+    <w:lvl w:ilvl="8" w:tplc="0410001B" w:tentative="1">
+      <w:start w:val="1"/>
+      <w:numFmt w:val="lowerRoman"/>
+      <w:lvlText w:val="%9."/>
+      <w:lvlJc w:val="right"/>
+      <w:pPr>
+        <w:ind w:left="6480" w:hanging="180"/>
+      </w:pPr>
+    </w:lvl>
+  </w:abstractNum>
+  <w:abstractNum w:abstractNumId="7" w15:restartNumberingAfterBreak="0">
     <w:nsid w:val="5BEF2485"/>
     <w:multiLevelType w:val="hybridMultilevel"/>
     <w:tmpl w:val="3634F9DE"/>
@@ -3216,7 +4128,7 @@
       </w:pPr>
     </w:lvl>
   </w:abstractNum>
-  <w:abstractNum w:abstractNumId="6" w15:restartNumberingAfterBreak="0">
+  <w:abstractNum w:abstractNumId="8" w15:restartNumberingAfterBreak="0">
     <w:nsid w:val="5D070FA7"/>
     <w:multiLevelType w:val="hybridMultilevel"/>
     <w:tmpl w:val="373A1EB0"/>
@@ -3302,7 +4214,7 @@
       </w:pPr>
     </w:lvl>
   </w:abstractNum>
-  <w:abstractNum w:abstractNumId="7" w15:restartNumberingAfterBreak="0">
+  <w:abstractNum w:abstractNumId="9" w15:restartNumberingAfterBreak="0">
     <w:nsid w:val="668E1A49"/>
     <w:multiLevelType w:val="hybridMultilevel"/>
     <w:tmpl w:val="A6242CDA"/>
@@ -3391,7 +4303,7 @@
       </w:pPr>
     </w:lvl>
   </w:abstractNum>
-  <w:abstractNum w:abstractNumId="8" w15:restartNumberingAfterBreak="0">
+  <w:abstractNum w:abstractNumId="10" w15:restartNumberingAfterBreak="0">
     <w:nsid w:val="6BFB3A46"/>
     <w:multiLevelType w:val="hybridMultilevel"/>
     <w:tmpl w:val="A6242CDA"/>
@@ -3480,32 +4392,127 @@
       </w:pPr>
     </w:lvl>
   </w:abstractNum>
+  <w:abstractNum w:abstractNumId="11" w15:restartNumberingAfterBreak="0">
+    <w:nsid w:val="6D966FD6"/>
+    <w:multiLevelType w:val="hybridMultilevel"/>
+    <w:tmpl w:val="AD867EB6"/>
+    <w:lvl w:ilvl="0" w:tplc="FFFFFFFF">
+      <w:start w:val="1"/>
+      <w:numFmt w:val="decimal"/>
+      <w:lvlText w:val="%1."/>
+      <w:lvlJc w:val="left"/>
+      <w:pPr>
+        <w:ind w:left="720" w:hanging="360"/>
+      </w:pPr>
+    </w:lvl>
+    <w:lvl w:ilvl="1" w:tplc="FFFFFFFF" w:tentative="1">
+      <w:start w:val="1"/>
+      <w:numFmt w:val="lowerLetter"/>
+      <w:lvlText w:val="%2."/>
+      <w:lvlJc w:val="left"/>
+      <w:pPr>
+        <w:ind w:left="1440" w:hanging="360"/>
+      </w:pPr>
+    </w:lvl>
+    <w:lvl w:ilvl="2" w:tplc="FFFFFFFF" w:tentative="1">
+      <w:start w:val="1"/>
+      <w:numFmt w:val="lowerRoman"/>
+      <w:lvlText w:val="%3."/>
+      <w:lvlJc w:val="right"/>
+      <w:pPr>
+        <w:ind w:left="2160" w:hanging="180"/>
+      </w:pPr>
+    </w:lvl>
+    <w:lvl w:ilvl="3" w:tplc="FFFFFFFF" w:tentative="1">
+      <w:start w:val="1"/>
+      <w:numFmt w:val="decimal"/>
+      <w:lvlText w:val="%4."/>
+      <w:lvlJc w:val="left"/>
+      <w:pPr>
+        <w:ind w:left="2880" w:hanging="360"/>
+      </w:pPr>
+    </w:lvl>
+    <w:lvl w:ilvl="4" w:tplc="FFFFFFFF" w:tentative="1">
+      <w:start w:val="1"/>
+      <w:numFmt w:val="lowerLetter"/>
+      <w:lvlText w:val="%5."/>
+      <w:lvlJc w:val="left"/>
+      <w:pPr>
+        <w:ind w:left="3600" w:hanging="360"/>
+      </w:pPr>
+    </w:lvl>
+    <w:lvl w:ilvl="5" w:tplc="FFFFFFFF" w:tentative="1">
+      <w:start w:val="1"/>
+      <w:numFmt w:val="lowerRoman"/>
+      <w:lvlText w:val="%6."/>
+      <w:lvlJc w:val="right"/>
+      <w:pPr>
+        <w:ind w:left="4320" w:hanging="180"/>
+      </w:pPr>
+    </w:lvl>
+    <w:lvl w:ilvl="6" w:tplc="FFFFFFFF" w:tentative="1">
+      <w:start w:val="1"/>
+      <w:numFmt w:val="decimal"/>
+      <w:lvlText w:val="%7."/>
+      <w:lvlJc w:val="left"/>
+      <w:pPr>
+        <w:ind w:left="5040" w:hanging="360"/>
+      </w:pPr>
+    </w:lvl>
+    <w:lvl w:ilvl="7" w:tplc="FFFFFFFF" w:tentative="1">
+      <w:start w:val="1"/>
+      <w:numFmt w:val="lowerLetter"/>
+      <w:lvlText w:val="%8."/>
+      <w:lvlJc w:val="left"/>
+      <w:pPr>
+        <w:ind w:left="5760" w:hanging="360"/>
+      </w:pPr>
+    </w:lvl>
+    <w:lvl w:ilvl="8" w:tplc="FFFFFFFF" w:tentative="1">
+      <w:start w:val="1"/>
+      <w:numFmt w:val="lowerRoman"/>
+      <w:lvlText w:val="%9."/>
+      <w:lvlJc w:val="right"/>
+      <w:pPr>
+        <w:ind w:left="6480" w:hanging="180"/>
+      </w:pPr>
+    </w:lvl>
+  </w:abstractNum>
   <w:num w:numId="1" w16cid:durableId="777871561">
-    <w:abstractNumId w:val="6"/>
+    <w:abstractNumId w:val="8"/>
   </w:num>
   <w:num w:numId="2" w16cid:durableId="595291892">
-    <w:abstractNumId w:val="4"/>
+    <w:abstractNumId w:val="5"/>
   </w:num>
   <w:num w:numId="3" w16cid:durableId="1910844797">
-    <w:abstractNumId w:val="2"/>
+    <w:abstractNumId w:val="3"/>
   </w:num>
   <w:num w:numId="4" w16cid:durableId="1129906233">
     <w:abstractNumId w:val="0"/>
   </w:num>
   <w:num w:numId="5" w16cid:durableId="2067952011">
+    <w:abstractNumId w:val="2"/>
+  </w:num>
+  <w:num w:numId="6" w16cid:durableId="93983661">
+    <w:abstractNumId w:val="7"/>
+  </w:num>
+  <w:num w:numId="7" w16cid:durableId="1156529751">
+    <w:abstractNumId w:val="9"/>
+  </w:num>
+  <w:num w:numId="8" w16cid:durableId="1486241007">
+    <w:abstractNumId w:val="10"/>
+  </w:num>
+  <w:num w:numId="9" w16cid:durableId="130826087">
+    <w:abstractNumId w:val="4"/>
+  </w:num>
+  <w:num w:numId="10" w16cid:durableId="1385253864">
+    <w:abstractNumId w:val="6"/>
+  </w:num>
+  <w:num w:numId="11" w16cid:durableId="1472745804">
     <w:abstractNumId w:val="1"/>
   </w:num>
-  <w:num w:numId="6" w16cid:durableId="93983661">
-    <w:abstractNumId w:val="5"/>
-  </w:num>
-  <w:num w:numId="7" w16cid:durableId="1156529751">
-    <w:abstractNumId w:val="7"/>
-  </w:num>
-  <w:num w:numId="8" w16cid:durableId="1486241007">
-    <w:abstractNumId w:val="8"/>
-  </w:num>
-  <w:num w:numId="9" w16cid:durableId="130826087">
-    <w:abstractNumId w:val="3"/>
+  <w:num w:numId="12" w16cid:durableId="821965770">
+    <w:abstractNumId w:val="11"/>
   </w:num>
 </w:numbering>
 </file>
@@ -3908,6 +4915,7 @@
   <w:style w:type="paragraph" w:default="1" w:styleId="Normale">
     <w:name w:val="Normal"/>
     <w:qFormat/>
+    <w:rsid w:val="00BD44DA"/>
   </w:style>
   <w:style w:type="character" w:default="1" w:styleId="Carpredefinitoparagrafo">
     <w:name w:val="Default Paragraph Font"/>

</xml_diff>